<commit_message>
part of CH1 and NLP activities and digrams
</commit_message>
<xml_diff>
--- a/1-Book/Diagrams/NLP activities.docx
+++ b/1-Book/Diagrams/NLP activities.docx
@@ -8,6 +8,9 @@
       </w:pPr>
       <w:r>
         <w:t>NLP Activities</w:t>
+      </w:r>
+      <w:r>
+        <w:t xml:space="preserve"> (Requests only)</w:t>
       </w:r>
     </w:p>
     <w:p>
@@ -1621,7 +1624,6 @@
       <w:pPr>
         <w:bidi/>
         <w:rPr>
-          <w:rFonts w:hint="cs"/>
           <w:rtl/>
           <w:lang w:bidi="ar-EG"/>
         </w:rPr>
@@ -1697,7 +1699,6 @@
       <w:pPr>
         <w:bidi/>
         <w:rPr>
-          <w:rFonts w:hint="cs"/>
           <w:rtl/>
           <w:lang w:bidi="ar-EG"/>
         </w:rPr>
@@ -1729,7 +1730,6 @@
       <w:pPr>
         <w:bidi/>
         <w:rPr>
-          <w:rFonts w:hint="cs"/>
           <w:rtl/>
           <w:lang w:bidi="ar-EG"/>
         </w:rPr>
@@ -1761,7 +1761,6 @@
       <w:pPr>
         <w:bidi/>
         <w:rPr>
-          <w:rFonts w:hint="cs"/>
           <w:rtl/>
           <w:lang w:bidi="ar-EG"/>
         </w:rPr>
@@ -1787,7 +1786,6 @@
       <w:pPr>
         <w:bidi/>
         <w:rPr>
-          <w:rFonts w:hint="cs"/>
           <w:rtl/>
           <w:lang w:bidi="ar-EG"/>
         </w:rPr>
@@ -1841,49 +1839,133 @@
           <w:lang w:bidi="ar-EG"/>
         </w:rPr>
       </w:pPr>
-      <w:r>
-        <w:rPr>
-          <w:lang w:bidi="ar-EG"/>
-        </w:rPr>
-        <w:t>Choose the missing word.</w:t>
-      </w:r>
-    </w:p>
-    <w:p>
-      <w:pPr>
-        <w:bidi/>
-        <w:ind w:left="2160"/>
-        <w:rPr>
-          <w:rFonts w:hint="cs"/>
-          <w:rtl/>
-          <w:lang w:bidi="ar-EG"/>
-        </w:rPr>
-      </w:pPr>
-      <w:r>
-        <w:rPr>
-          <w:rFonts w:hint="cs"/>
-          <w:rtl/>
-          <w:lang w:bidi="ar-EG"/>
-        </w:rPr>
-        <w:t>هنا نقوم بحذف كلمة من الجملة وايجاد كلمتان متشابهتان لها لكى نقوم بعرضها واختبار الطالب ومدى ذاكرته الخاصة بالقراءة</w:t>
-      </w:r>
-    </w:p>
-    <w:p>
-      <w:pPr>
-        <w:bidi/>
-        <w:ind w:left="2160"/>
-        <w:rPr>
-          <w:rFonts w:hint="cs"/>
-          <w:b/>
-          <w:bCs/>
-          <w:rtl/>
-          <w:lang w:bidi="ar-EG"/>
-        </w:rPr>
-      </w:pPr>
-      <w:r>
-        <w:rPr>
-          <w:rFonts w:hint="cs"/>
-          <w:b/>
-          <w:bCs/>
+      <w:proofErr w:type="gramStart"/>
+      <w:r>
+        <w:rPr>
+          <w:lang w:bidi="ar-EG"/>
+        </w:rPr>
+        <w:t>choose</w:t>
+      </w:r>
+      <w:proofErr w:type="gramEnd"/>
+      <w:r>
+        <w:rPr>
+          <w:lang w:bidi="ar-EG"/>
+        </w:rPr>
+        <w:t xml:space="preserve"> the words according to the images.</w:t>
+      </w:r>
+    </w:p>
+    <w:p>
+      <w:pPr>
+        <w:pStyle w:val="ListParagraph"/>
+        <w:bidi/>
+        <w:ind w:left="2263"/>
+        <w:rPr>
+          <w:rtl/>
+          <w:lang w:bidi="ar-EG"/>
+        </w:rPr>
+      </w:pPr>
+      <w:r>
+        <w:rPr>
+          <w:rFonts w:hint="cs"/>
+          <w:rtl/>
+          <w:lang w:bidi="ar-EG"/>
+        </w:rPr>
+        <w:t>هنا نقوم بعرض بعض الكلمات والصورة الخاصة بكل كلمة توضيحا لبعض الكلمات التى سيجدها فى القصة.</w:t>
+      </w:r>
+      <w:r>
+        <w:rPr>
+          <w:lang w:bidi="ar-EG"/>
+        </w:rPr>
+        <w:t xml:space="preserve"> </w:t>
+      </w:r>
+      <w:r>
+        <w:rPr>
+          <w:rFonts w:hint="cs"/>
+          <w:rtl/>
+          <w:lang w:bidi="ar-EG"/>
+        </w:rPr>
+        <w:t>والمطلوب من ال</w:t>
+      </w:r>
+      <w:r>
+        <w:rPr>
+          <w:lang w:bidi="ar-EG"/>
+        </w:rPr>
+        <w:t xml:space="preserve"> NLP</w:t>
+      </w:r>
+      <w:r>
+        <w:rPr>
+          <w:rFonts w:hint="cs"/>
+          <w:rtl/>
+          <w:lang w:bidi="ar-EG"/>
+        </w:rPr>
+        <w:t xml:space="preserve"> ان يقوموا بتقسيم القصة الى كلمات واختصارها اذا كان هناك متاشبهات </w:t>
+      </w:r>
+    </w:p>
+    <w:p>
+      <w:pPr>
+        <w:pStyle w:val="ListParagraph"/>
+        <w:bidi/>
+        <w:ind w:left="2263"/>
+        <w:rPr>
+          <w:rtl/>
+          <w:lang w:bidi="ar-EG"/>
+        </w:rPr>
+      </w:pPr>
+      <w:r>
+        <w:rPr>
+          <w:rFonts w:hint="cs"/>
+          <w:rtl/>
+          <w:lang w:bidi="ar-EG"/>
+        </w:rPr>
+        <w:t>ثم ارجاع الكلمات المتبقية</w:t>
+      </w:r>
+    </w:p>
+    <w:p>
+      <w:pPr>
+        <w:pStyle w:val="ListParagraph"/>
+        <w:bidi/>
+        <w:ind w:left="2263"/>
+        <w:rPr>
+          <w:rtl/>
+          <w:lang w:bidi="ar-EG"/>
+        </w:rPr>
+      </w:pPr>
+      <w:r>
+        <w:rPr>
+          <w:rFonts w:hint="cs"/>
+          <w:rtl/>
+          <w:lang w:bidi="ar-EG"/>
+        </w:rPr>
+        <w:t xml:space="preserve"> -</w:t>
+      </w:r>
+      <w:r>
+        <w:rPr>
+          <w:lang w:bidi="ar-EG"/>
+        </w:rPr>
+        <w:t>Input</w:t>
+      </w:r>
+      <w:r>
+        <w:rPr>
+          <w:rFonts w:hint="cs"/>
+          <w:rtl/>
+          <w:lang w:bidi="ar-EG"/>
+        </w:rPr>
+        <w:t xml:space="preserve">:القصة كاملة </w:t>
+      </w:r>
+    </w:p>
+    <w:p>
+      <w:pPr>
+        <w:pStyle w:val="ListParagraph"/>
+        <w:bidi/>
+        <w:ind w:left="2263"/>
+        <w:rPr>
+          <w:rtl/>
+          <w:lang w:bidi="ar-EG"/>
+        </w:rPr>
+      </w:pPr>
+      <w:r>
+        <w:rPr>
+          <w:rFonts w:hint="cs"/>
           <w:rtl/>
           <w:lang w:bidi="ar-EG"/>
         </w:rPr>
@@ -1891,53 +1973,6 @@
       </w:r>
       <w:r>
         <w:rPr>
-          <w:b/>
-          <w:bCs/>
-          <w:lang w:bidi="ar-EG"/>
-        </w:rPr>
-        <w:t>Input</w:t>
-      </w:r>
-      <w:r>
-        <w:rPr>
-          <w:rFonts w:hint="cs"/>
-          <w:b/>
-          <w:bCs/>
-          <w:rtl/>
-          <w:lang w:bidi="ar-EG"/>
-        </w:rPr>
-        <w:t xml:space="preserve"> : </w:t>
-      </w:r>
-      <w:r>
-        <w:rPr>
-          <w:rFonts w:hint="cs"/>
-          <w:rtl/>
-          <w:lang w:bidi="ar-EG"/>
-        </w:rPr>
-        <w:t>الجملة الصحيحة</w:t>
-      </w:r>
-    </w:p>
-    <w:p>
-      <w:pPr>
-        <w:bidi/>
-        <w:ind w:left="2160"/>
-        <w:rPr>
-          <w:lang w:bidi="ar-EG"/>
-        </w:rPr>
-      </w:pPr>
-      <w:r>
-        <w:rPr>
-          <w:rFonts w:hint="cs"/>
-          <w:b/>
-          <w:bCs/>
-          <w:rtl/>
-          <w:lang w:bidi="ar-EG"/>
-        </w:rPr>
-        <w:t xml:space="preserve">- </w:t>
-      </w:r>
-      <w:r>
-        <w:rPr>
-          <w:b/>
-          <w:bCs/>
           <w:lang w:bidi="ar-EG"/>
         </w:rPr>
         <w:t>Output</w:t>
@@ -1945,21 +1980,21 @@
       <w:r>
         <w:rPr>
           <w:rFonts w:hint="cs"/>
-          <w:b/>
-          <w:bCs/>
-          <w:rtl/>
-          <w:lang w:bidi="ar-EG"/>
-        </w:rPr>
-        <w:t xml:space="preserve">: </w:t>
-      </w:r>
-      <w:r>
-        <w:rPr>
-          <w:rFonts w:hint="cs"/>
-          <w:rtl/>
-          <w:lang w:bidi="ar-EG"/>
-        </w:rPr>
-        <w:t>الجملة والكلمة المحذوفة والكلمات المشابهة لها</w:t>
-      </w:r>
+          <w:rtl/>
+          <w:lang w:bidi="ar-EG"/>
+        </w:rPr>
+        <w:t>: الكلمات التى سيقوم البحث بالاعتماد عليها فى البحث فى الداتا بيز وارجاع بعض الصور</w:t>
+      </w:r>
+    </w:p>
+    <w:p>
+      <w:pPr>
+        <w:pStyle w:val="ListParagraph"/>
+        <w:bidi/>
+        <w:ind w:left="2263"/>
+        <w:rPr>
+          <w:lang w:bidi="ar-EG"/>
+        </w:rPr>
+      </w:pPr>
     </w:p>
     <w:p>
       <w:pPr>
@@ -1977,6 +2012,181 @@
         <w:rPr>
           <w:lang w:bidi="ar-EG"/>
         </w:rPr>
+        <w:t>Make a small paragraph with Images and audios.</w:t>
+      </w:r>
+    </w:p>
+    <w:p>
+      <w:pPr>
+        <w:pStyle w:val="ListParagraph"/>
+        <w:bidi/>
+        <w:ind w:left="2160"/>
+        <w:rPr>
+          <w:rtl/>
+          <w:lang w:bidi="ar-EG"/>
+        </w:rPr>
+      </w:pPr>
+      <w:r>
+        <w:rPr>
+          <w:rFonts w:hint="cs"/>
+          <w:rtl/>
+          <w:lang w:bidi="ar-EG"/>
+        </w:rPr>
+        <w:lastRenderedPageBreak/>
+        <w:t>هنا المفروض ان نقسم القصة الى مجموعة من الجمل التى ستعرض متتالية ومع كل جملة صورة توضيحية.  المطلوب من ال</w:t>
+      </w:r>
+      <w:r>
+        <w:rPr>
+          <w:lang w:bidi="ar-EG"/>
+        </w:rPr>
+        <w:t xml:space="preserve">NLP </w:t>
+      </w:r>
+      <w:r>
+        <w:rPr>
+          <w:rFonts w:hint="cs"/>
+          <w:rtl/>
+          <w:lang w:bidi="ar-EG"/>
+        </w:rPr>
+        <w:t xml:space="preserve"> ان يقوموا بتقسيم القصة الى جمل وسيكون  فى الاتفاقيات ان ال</w:t>
+      </w:r>
+      <w:r>
+        <w:rPr>
+          <w:lang w:bidi="ar-EG"/>
+        </w:rPr>
+        <w:t xml:space="preserve">ID </w:t>
+      </w:r>
+      <w:r>
+        <w:rPr>
+          <w:rFonts w:hint="cs"/>
+          <w:rtl/>
+          <w:lang w:bidi="ar-EG"/>
+        </w:rPr>
+        <w:t xml:space="preserve"> الخاص بكل صورة سيكون وراء الجملة الخاصة بها وما بين </w:t>
+      </w:r>
+      <w:r>
+        <w:rPr>
+          <w:lang w:bidi="ar-EG"/>
+        </w:rPr>
+        <w:t>[]</w:t>
+      </w:r>
+      <w:r>
+        <w:rPr>
+          <w:rFonts w:hint="cs"/>
+          <w:rtl/>
+          <w:lang w:bidi="ar-EG"/>
+        </w:rPr>
+        <w:t xml:space="preserve"> فيجب ارجاع ال</w:t>
+      </w:r>
+      <w:r>
+        <w:rPr>
+          <w:lang w:bidi="ar-EG"/>
+        </w:rPr>
+        <w:t>ID</w:t>
+      </w:r>
+      <w:r>
+        <w:rPr>
+          <w:rFonts w:hint="cs"/>
+          <w:rtl/>
+          <w:lang w:bidi="ar-EG"/>
+        </w:rPr>
+        <w:t xml:space="preserve"> الخاص بكل صورة مع الجملة الخاصة بها.</w:t>
+      </w:r>
+    </w:p>
+    <w:p>
+      <w:pPr>
+        <w:pStyle w:val="ListParagraph"/>
+        <w:bidi/>
+        <w:ind w:left="2160"/>
+        <w:rPr>
+          <w:rtl/>
+          <w:lang w:bidi="ar-EG"/>
+        </w:rPr>
+      </w:pPr>
+      <w:r>
+        <w:rPr>
+          <w:rFonts w:hint="cs"/>
+          <w:rtl/>
+          <w:lang w:bidi="ar-EG"/>
+        </w:rPr>
+        <w:t>-</w:t>
+      </w:r>
+      <w:r>
+        <w:rPr>
+          <w:lang w:bidi="ar-EG"/>
+        </w:rPr>
+        <w:t>Input</w:t>
+      </w:r>
+      <w:r>
+        <w:rPr>
+          <w:rFonts w:hint="cs"/>
+          <w:rtl/>
+          <w:lang w:bidi="ar-EG"/>
+        </w:rPr>
+        <w:t xml:space="preserve"> : القصة كلها</w:t>
+      </w:r>
+    </w:p>
+    <w:p>
+      <w:pPr>
+        <w:pStyle w:val="ListParagraph"/>
+        <w:bidi/>
+        <w:ind w:left="2160"/>
+        <w:rPr>
+          <w:rtl/>
+          <w:lang w:bidi="ar-EG"/>
+        </w:rPr>
+      </w:pPr>
+      <w:r>
+        <w:rPr>
+          <w:rFonts w:hint="cs"/>
+          <w:rtl/>
+          <w:lang w:bidi="ar-EG"/>
+        </w:rPr>
+        <w:t>-</w:t>
+      </w:r>
+      <w:r>
+        <w:rPr>
+          <w:lang w:bidi="ar-EG"/>
+        </w:rPr>
+        <w:t>Output</w:t>
+      </w:r>
+      <w:r>
+        <w:rPr>
+          <w:rFonts w:hint="cs"/>
+          <w:rtl/>
+          <w:lang w:bidi="ar-EG"/>
+        </w:rPr>
+        <w:t>: الجمل مقسمة ومع كل جملة ال</w:t>
+      </w:r>
+      <w:r>
+        <w:rPr>
+          <w:lang w:bidi="ar-EG"/>
+        </w:rPr>
+        <w:t xml:space="preserve">ID </w:t>
+      </w:r>
+      <w:r>
+        <w:rPr>
+          <w:rFonts w:hint="cs"/>
+          <w:rtl/>
+          <w:lang w:bidi="ar-EG"/>
+        </w:rPr>
+        <w:t>الخاص بالجملة.</w:t>
+      </w:r>
+    </w:p>
+    <w:p>
+      <w:pPr>
+        <w:pStyle w:val="ListParagraph"/>
+        <w:numPr>
+          <w:ilvl w:val="0"/>
+          <w:numId w:val="13"/>
+        </w:numPr>
+        <w:bidi/>
+        <w:rPr>
+          <w:lang w:bidi="ar-EG"/>
+        </w:rPr>
+      </w:pPr>
+      <w:r>
+        <w:rPr>
+          <w:lang w:bidi="ar-EG"/>
+        </w:rPr>
         <w:t>Rearrange the randomly sentences according to the story cycle</w:t>
       </w:r>
     </w:p>
@@ -1986,131 +2196,1426 @@
         <w:bidi/>
         <w:ind w:left="2160"/>
         <w:rPr>
-          <w:rFonts w:hint="cs"/>
-          <w:rtl/>
-          <w:lang w:bidi="ar-EG"/>
-        </w:rPr>
-      </w:pPr>
-      <w:r>
-        <w:rPr>
-          <w:rFonts w:hint="cs"/>
-          <w:rtl/>
+          <w:rtl/>
+          <w:lang w:bidi="ar-EG"/>
+        </w:rPr>
+      </w:pPr>
+      <w:r>
+        <w:rPr>
+          <w:rFonts w:hint="cs"/>
+          <w:rtl/>
+          <w:lang w:bidi="ar-EG"/>
+        </w:rPr>
+        <w:t>هنا نقوم بعرض كل الجمل عشوائية فيقوم الطالب بترتيبها بناءا على ذاكرته عندما قرا الجمل واستمع اليها.</w:t>
+      </w:r>
+    </w:p>
+    <w:p>
+      <w:pPr>
+        <w:pStyle w:val="ListParagraph"/>
+        <w:bidi/>
+        <w:ind w:left="2160"/>
+        <w:rPr>
+          <w:rtl/>
+          <w:lang w:bidi="ar-EG"/>
+        </w:rPr>
+      </w:pPr>
+      <w:r>
+        <w:rPr>
+          <w:rFonts w:hint="cs"/>
+          <w:b/>
+          <w:bCs/>
+          <w:rtl/>
+          <w:lang w:bidi="ar-EG"/>
+        </w:rPr>
+        <w:t>-</w:t>
+      </w:r>
+      <w:r>
+        <w:rPr>
+          <w:b/>
+          <w:bCs/>
+          <w:lang w:bidi="ar-EG"/>
+        </w:rPr>
+        <w:t>Input</w:t>
+      </w:r>
+      <w:r>
+        <w:rPr>
+          <w:rFonts w:hint="cs"/>
+          <w:b/>
+          <w:bCs/>
+          <w:rtl/>
+          <w:lang w:bidi="ar-EG"/>
+        </w:rPr>
+        <w:t xml:space="preserve">: </w:t>
+      </w:r>
+      <w:r>
+        <w:rPr>
+          <w:rFonts w:hint="cs"/>
+          <w:rtl/>
+          <w:lang w:bidi="ar-EG"/>
+        </w:rPr>
+        <w:t>القصة كلها</w:t>
+      </w:r>
+    </w:p>
+    <w:p>
+      <w:pPr>
+        <w:pStyle w:val="ListParagraph"/>
+        <w:bidi/>
+        <w:ind w:left="2160"/>
+        <w:rPr>
+          <w:rtl/>
+          <w:lang w:bidi="ar-EG"/>
+        </w:rPr>
+      </w:pPr>
+      <w:r>
+        <w:rPr>
+          <w:rFonts w:hint="cs"/>
+          <w:b/>
+          <w:bCs/>
+          <w:rtl/>
+          <w:lang w:bidi="ar-EG"/>
+        </w:rPr>
+        <w:t>-</w:t>
+      </w:r>
+      <w:r>
+        <w:rPr>
+          <w:b/>
+          <w:bCs/>
+          <w:lang w:bidi="ar-EG"/>
+        </w:rPr>
+        <w:t>Output</w:t>
+      </w:r>
+      <w:r>
+        <w:rPr>
+          <w:rFonts w:hint="cs"/>
+          <w:b/>
+          <w:bCs/>
+          <w:rtl/>
+          <w:lang w:bidi="ar-EG"/>
+        </w:rPr>
+        <w:t xml:space="preserve">: </w:t>
+      </w:r>
+      <w:r>
+        <w:rPr>
+          <w:rFonts w:hint="cs"/>
+          <w:rtl/>
+          <w:lang w:bidi="ar-EG"/>
+        </w:rPr>
+        <w:t xml:space="preserve"> مجموعة من الجمل و</w:t>
+      </w:r>
+      <w:r>
+        <w:rPr>
+          <w:rFonts w:hint="cs"/>
+          <w:rtl/>
+          <w:lang w:bidi="ar-EG"/>
+        </w:rPr>
+        <w:t>م</w:t>
+      </w:r>
+      <w:r>
+        <w:rPr>
+          <w:rFonts w:hint="cs"/>
+          <w:rtl/>
+          <w:lang w:bidi="ar-EG"/>
+        </w:rPr>
+        <w:t>رتبة عشوائية</w:t>
+      </w:r>
+      <w:r>
+        <w:rPr>
+          <w:rFonts w:hint="cs"/>
+          <w:rtl/>
+          <w:lang w:bidi="ar-EG"/>
+        </w:rPr>
+        <w:t xml:space="preserve"> </w:t>
+      </w:r>
+    </w:p>
+    <w:p>
+      <w:pPr>
+        <w:pStyle w:val="ListParagraph"/>
+        <w:numPr>
+          <w:ilvl w:val="0"/>
+          <w:numId w:val="13"/>
+        </w:numPr>
+        <w:bidi/>
+        <w:rPr>
+          <w:lang w:bidi="ar-EG"/>
+        </w:rPr>
+      </w:pPr>
+      <w:r>
+        <w:rPr>
+          <w:lang w:bidi="ar-EG"/>
+        </w:rPr>
+        <w:t>Choose the missing word.</w:t>
+      </w:r>
+    </w:p>
+    <w:p>
+      <w:pPr>
+        <w:bidi/>
+        <w:ind w:left="2160"/>
+        <w:rPr>
+          <w:rtl/>
+          <w:lang w:bidi="ar-EG"/>
+        </w:rPr>
+      </w:pPr>
+      <w:r>
+        <w:rPr>
+          <w:rFonts w:hint="cs"/>
+          <w:rtl/>
+          <w:lang w:bidi="ar-EG"/>
+        </w:rPr>
+        <w:t>هنا نقوم بحذف كلمة من الجملة وايجاد كلمتان متشابهتان لها لكى نقوم بعرضها واختبار الطالب ومدى ذاكرته الخاصة بالقراءة</w:t>
+      </w:r>
+    </w:p>
+    <w:p>
+      <w:pPr>
+        <w:bidi/>
+        <w:ind w:left="2160"/>
+        <w:rPr>
+          <w:b/>
+          <w:bCs/>
+          <w:rtl/>
+          <w:lang w:bidi="ar-EG"/>
+        </w:rPr>
+      </w:pPr>
+      <w:r>
+        <w:rPr>
+          <w:rFonts w:hint="cs"/>
+          <w:b/>
+          <w:bCs/>
+          <w:rtl/>
+          <w:lang w:bidi="ar-EG"/>
+        </w:rPr>
+        <w:t>-</w:t>
+      </w:r>
+      <w:r>
+        <w:rPr>
+          <w:b/>
+          <w:bCs/>
+          <w:lang w:bidi="ar-EG"/>
+        </w:rPr>
+        <w:t>Input</w:t>
+      </w:r>
+      <w:r>
+        <w:rPr>
+          <w:rFonts w:hint="cs"/>
+          <w:b/>
+          <w:bCs/>
+          <w:rtl/>
+          <w:lang w:bidi="ar-EG"/>
+        </w:rPr>
+        <w:t xml:space="preserve"> : </w:t>
+      </w:r>
+      <w:r>
+        <w:rPr>
+          <w:rFonts w:hint="cs"/>
+          <w:rtl/>
+          <w:lang w:bidi="ar-EG"/>
+        </w:rPr>
+        <w:t>الجملة الصحيحة</w:t>
+      </w:r>
+    </w:p>
+    <w:p>
+      <w:pPr>
+        <w:bidi/>
+        <w:ind w:left="2160"/>
+        <w:rPr>
+          <w:rtl/>
+          <w:lang w:bidi="ar-EG"/>
+        </w:rPr>
+      </w:pPr>
+      <w:r>
+        <w:rPr>
+          <w:rFonts w:hint="cs"/>
+          <w:b/>
+          <w:bCs/>
+          <w:rtl/>
+          <w:lang w:bidi="ar-EG"/>
+        </w:rPr>
+        <w:t xml:space="preserve">- </w:t>
+      </w:r>
+      <w:r>
+        <w:rPr>
+          <w:b/>
+          <w:bCs/>
+          <w:lang w:bidi="ar-EG"/>
+        </w:rPr>
+        <w:t>Output</w:t>
+      </w:r>
+      <w:r>
+        <w:rPr>
+          <w:rFonts w:hint="cs"/>
+          <w:b/>
+          <w:bCs/>
+          <w:rtl/>
+          <w:lang w:bidi="ar-EG"/>
+        </w:rPr>
+        <w:t xml:space="preserve">: </w:t>
+      </w:r>
+      <w:r>
+        <w:rPr>
+          <w:rFonts w:hint="cs"/>
+          <w:rtl/>
+          <w:lang w:bidi="ar-EG"/>
+        </w:rPr>
+        <w:t>الجملة والكلمة المحذوفة والكلمات المشابهة لها</w:t>
+      </w:r>
+    </w:p>
+    <w:p>
+      <w:pPr>
+        <w:pStyle w:val="Heading1"/>
+        <w:bidi/>
+        <w:jc w:val="right"/>
+        <w:rPr>
+          <w:lang w:bidi="ar-EG"/>
+        </w:rPr>
+      </w:pPr>
+      <w:r>
+        <w:rPr>
+          <w:lang w:bidi="ar-EG"/>
+        </w:rPr>
+        <w:t>3-Writing Activities</w:t>
+      </w:r>
+    </w:p>
+    <w:p>
+      <w:pPr>
+        <w:bidi/>
+        <w:rPr>
+          <w:rtl/>
+          <w:lang w:bidi="ar-EG"/>
+        </w:rPr>
+      </w:pPr>
+      <w:r>
+        <w:rPr>
+          <w:rFonts w:hint="cs"/>
+          <w:rtl/>
+          <w:lang w:bidi="ar-EG"/>
+        </w:rPr>
+        <w:t xml:space="preserve">هنا المفروض ان المتعلم يبدا يتعلم </w:t>
+      </w:r>
+      <w:r>
+        <w:rPr>
+          <w:rFonts w:hint="cs"/>
+          <w:rtl/>
+          <w:lang w:bidi="ar-EG"/>
+        </w:rPr>
+        <w:t>ال</w:t>
+      </w:r>
+      <w:r>
+        <w:rPr>
+          <w:rFonts w:hint="cs"/>
+          <w:rtl/>
+          <w:lang w:bidi="ar-EG"/>
+        </w:rPr>
+        <w:t xml:space="preserve">قواعد الخاصة بالكتابة واللغة عامة فبالتالى </w:t>
+      </w:r>
+      <w:r>
+        <w:rPr>
+          <w:rFonts w:hint="cs"/>
+          <w:rtl/>
+          <w:lang w:bidi="ar-EG"/>
+        </w:rPr>
+        <w:t>سيكون هناك مجموعة من القواعد لكل لغة لشرحها</w:t>
+      </w:r>
+    </w:p>
+    <w:p>
+      <w:pPr>
+        <w:bidi/>
+        <w:rPr>
+          <w:rtl/>
+          <w:lang w:bidi="ar-EG"/>
+        </w:rPr>
+      </w:pPr>
+      <w:r>
+        <w:rPr>
+          <w:rFonts w:hint="cs"/>
+          <w:rtl/>
+          <w:lang w:bidi="ar-EG"/>
+        </w:rPr>
+        <w:t>(اظن ان هذه المرحلة تتطلب الكثير من العمل على ال</w:t>
+      </w:r>
+      <w:r>
+        <w:rPr>
+          <w:lang w:bidi="ar-EG"/>
+        </w:rPr>
+        <w:t xml:space="preserve">NLP </w:t>
+      </w:r>
+      <w:r>
+        <w:rPr>
+          <w:rFonts w:hint="cs"/>
+          <w:rtl/>
+          <w:lang w:bidi="ar-EG"/>
+        </w:rPr>
+        <w:t xml:space="preserve"> )</w:t>
+      </w:r>
+    </w:p>
+    <w:p>
+      <w:pPr>
+        <w:bidi/>
+        <w:rPr>
+          <w:rtl/>
+          <w:lang w:bidi="ar-EG"/>
+        </w:rPr>
+      </w:pPr>
+      <w:r>
+        <w:rPr>
+          <w:rFonts w:hint="cs"/>
+          <w:rtl/>
+          <w:lang w:bidi="ar-EG"/>
+        </w:rPr>
+        <w:t>البيانات التى ستكون موجودة فى ال</w:t>
+      </w:r>
+      <w:r>
+        <w:rPr>
+          <w:rFonts w:hint="cs"/>
+          <w:rtl/>
+          <w:lang w:bidi="ar-EG"/>
+        </w:rPr>
+        <w:t>داتا بيز ستكون كالتالى (اسم القاعدة + وصف القاعدة + صورة توضيحيه</w:t>
+      </w:r>
+      <w:r>
+        <w:rPr>
+          <w:rFonts w:hint="cs"/>
+          <w:rtl/>
+          <w:lang w:bidi="ar-EG"/>
+        </w:rPr>
+        <w:t xml:space="preserve"> + بعض الجمل الصحيحة عليها ومقابل لها الاخطاء الشائعة</w:t>
+      </w:r>
+      <w:r>
+        <w:rPr>
+          <w:rFonts w:hint="cs"/>
+          <w:rtl/>
+          <w:lang w:bidi="ar-EG"/>
+        </w:rPr>
+        <w:t xml:space="preserve"> </w:t>
+      </w:r>
+      <w:r>
+        <w:rPr>
+          <w:rFonts w:hint="cs"/>
+          <w:rtl/>
+          <w:lang w:bidi="ar-EG"/>
+        </w:rPr>
+        <w:t>لنفس الجمل</w:t>
+      </w:r>
+      <w:r>
+        <w:rPr>
+          <w:rFonts w:hint="cs"/>
+          <w:rtl/>
+          <w:lang w:bidi="ar-EG"/>
+        </w:rPr>
+        <w:t>).</w:t>
+      </w:r>
+    </w:p>
+    <w:p>
+      <w:pPr>
+        <w:bidi/>
+        <w:spacing w:line="240" w:lineRule="auto"/>
+        <w:rPr>
+          <w:rFonts w:hint="cs"/>
+          <w:rtl/>
+        </w:rPr>
+      </w:pPr>
+      <w:r>
+        <w:rPr>
+          <w:rFonts w:hint="cs"/>
+          <w:rtl/>
+          <w:lang w:bidi="ar-EG"/>
+        </w:rPr>
+        <w:t>-بالتالى المطلوب من ال</w:t>
+      </w:r>
+      <w:r>
+        <w:rPr>
+          <w:lang w:bidi="ar-EG"/>
+        </w:rPr>
+        <w:t>NLP</w:t>
+      </w:r>
+      <w:r>
+        <w:rPr>
+          <w:rFonts w:hint="cs"/>
+          <w:rtl/>
+          <w:lang w:bidi="ar-EG"/>
+        </w:rPr>
+        <w:t xml:space="preserve"> هو ان </w:t>
+      </w:r>
+      <w:r>
+        <w:rPr>
+          <w:rFonts w:hint="cs"/>
+          <w:rtl/>
+          <w:lang w:bidi="ar-EG"/>
+        </w:rPr>
+        <w:t>يقوم ب</w:t>
+      </w:r>
+      <w:r>
+        <w:rPr>
+          <w:rFonts w:hint="cs"/>
+          <w:rtl/>
+          <w:lang w:bidi="ar-EG"/>
+        </w:rPr>
+        <w:t xml:space="preserve">عمل العمليات السابقة على </w:t>
+      </w:r>
+      <w:r>
+        <w:rPr>
+          <w:rFonts w:hint="cs"/>
+          <w:rtl/>
+          <w:lang w:bidi="ar-EG"/>
+        </w:rPr>
+        <w:t xml:space="preserve">نفس </w:t>
+      </w:r>
+      <w:r>
+        <w:rPr>
+          <w:rFonts w:hint="cs"/>
+          <w:rtl/>
+          <w:lang w:bidi="ar-EG"/>
+        </w:rPr>
+        <w:t xml:space="preserve">القواعد بعد الشرح مباشرة </w:t>
+      </w:r>
+      <w:r>
+        <w:rPr>
+          <w:rFonts w:hint="cs"/>
+          <w:rtl/>
+          <w:lang w:bidi="ar-EG"/>
+        </w:rPr>
+        <w:t>و</w:t>
+      </w:r>
+      <w:r>
+        <w:rPr>
+          <w:rFonts w:hint="cs"/>
+          <w:rtl/>
+          <w:lang w:bidi="ar-EG"/>
+        </w:rPr>
+        <w:t>عمل</w:t>
+      </w:r>
+      <w:r>
+        <w:rPr>
+          <w:lang w:bidi="ar-EG"/>
+        </w:rPr>
+        <w:t xml:space="preserve">Grammar </w:t>
+      </w:r>
+      <w:r>
+        <w:rPr>
+          <w:lang w:bidi="ar-EG"/>
+        </w:rPr>
+        <w:t>Detection</w:t>
+      </w:r>
+      <w:r>
+        <w:rPr>
+          <w:rFonts w:hint="cs"/>
+          <w:vanish/>
+          <w:rtl/>
+          <w:lang w:bidi="ar-EG"/>
+        </w:rPr>
+        <w:t>بvammeonبعد الشرح مباشرة + عمل بفس القواعد بعد الشرح مباشرة.</w:t>
+      </w:r>
+      <w:r>
+        <w:rPr>
+          <w:rFonts w:hint="cs"/>
+          <w:vanish/>
+          <w:rtl/>
+          <w:lang w:bidi="ar-EG"/>
+        </w:rPr>
+        <w:cr/>
+      </w:r>
+      <w:r>
+        <w:rPr>
+          <w:rFonts w:hint="cs"/>
+          <w:vanish/>
+          <w:rtl/>
+          <w:lang w:bidi="ar-EG"/>
+        </w:rPr>
+        <w:pgNum/>
+      </w:r>
+      <w:r>
+        <w:rPr>
+          <w:rFonts w:hint="cs"/>
+          <w:vanish/>
+          <w:rtl/>
+          <w:lang w:bidi="ar-EG"/>
+        </w:rPr>
+        <w:pgNum/>
+      </w:r>
+      <w:r>
+        <w:rPr>
+          <w:rFonts w:hint="cs"/>
+          <w:vanish/>
+          <w:rtl/>
+          <w:lang w:bidi="ar-EG"/>
+        </w:rPr>
+        <w:pgNum/>
+      </w:r>
+      <w:r>
+        <w:rPr>
+          <w:rFonts w:hint="cs"/>
+          <w:vanish/>
+          <w:rtl/>
+          <w:lang w:bidi="ar-EG"/>
+        </w:rPr>
+        <w:pgNum/>
+      </w:r>
+      <w:r>
+        <w:rPr>
+          <w:rFonts w:hint="cs"/>
+          <w:vanish/>
+          <w:rtl/>
+          <w:lang w:bidi="ar-EG"/>
+        </w:rPr>
+        <w:pgNum/>
+      </w:r>
+      <w:r>
+        <w:rPr>
+          <w:rFonts w:hint="cs"/>
+          <w:vanish/>
+          <w:rtl/>
+          <w:lang w:bidi="ar-EG"/>
+        </w:rPr>
+        <w:pgNum/>
+      </w:r>
+      <w:r>
+        <w:rPr>
+          <w:rFonts w:hint="cs"/>
+          <w:vanish/>
+          <w:rtl/>
+          <w:lang w:bidi="ar-EG"/>
+        </w:rPr>
+        <w:pgNum/>
+      </w:r>
+      <w:r>
+        <w:rPr>
+          <w:rFonts w:hint="cs"/>
+          <w:vanish/>
+          <w:rtl/>
+          <w:lang w:bidi="ar-EG"/>
+        </w:rPr>
+        <w:pgNum/>
+      </w:r>
+      <w:r>
+        <w:rPr>
+          <w:rFonts w:hint="cs"/>
+          <w:vanish/>
+          <w:rtl/>
+          <w:lang w:bidi="ar-EG"/>
+        </w:rPr>
+        <w:pgNum/>
+      </w:r>
+      <w:r>
+        <w:rPr>
+          <w:rFonts w:hint="cs"/>
+          <w:vanish/>
+          <w:rtl/>
+          <w:lang w:bidi="ar-EG"/>
+        </w:rPr>
+        <w:pgNum/>
+      </w:r>
+      <w:r>
+        <w:rPr>
+          <w:rFonts w:hint="cs"/>
+          <w:vanish/>
+          <w:rtl/>
+          <w:lang w:bidi="ar-EG"/>
+        </w:rPr>
+        <w:pgNum/>
+      </w:r>
+      <w:r>
+        <w:rPr>
+          <w:rFonts w:hint="cs"/>
+          <w:vanish/>
+          <w:rtl/>
+          <w:lang w:bidi="ar-EG"/>
+        </w:rPr>
+        <w:pgNum/>
+      </w:r>
+      <w:r>
+        <w:rPr>
+          <w:rFonts w:hint="cs"/>
+          <w:vanish/>
+          <w:rtl/>
+          <w:lang w:bidi="ar-EG"/>
+        </w:rPr>
+        <w:pgNum/>
+      </w:r>
+      <w:r>
+        <w:rPr>
+          <w:rFonts w:hint="cs"/>
+          <w:vanish/>
+          <w:rtl/>
+          <w:lang w:bidi="ar-EG"/>
+        </w:rPr>
+        <w:pgNum/>
+      </w:r>
+      <w:r>
+        <w:rPr>
+          <w:rFonts w:hint="cs"/>
+          <w:vanish/>
+          <w:rtl/>
+          <w:lang w:bidi="ar-EG"/>
+        </w:rPr>
+        <w:pgNum/>
+      </w:r>
+      <w:r>
+        <w:rPr>
+          <w:rFonts w:hint="cs"/>
+          <w:vanish/>
+          <w:rtl/>
+          <w:lang w:bidi="ar-EG"/>
+        </w:rPr>
+        <w:pgNum/>
+      </w:r>
+      <w:r>
+        <w:rPr>
+          <w:rFonts w:hint="cs"/>
+          <w:vanish/>
+          <w:rtl/>
+          <w:lang w:bidi="ar-EG"/>
+        </w:rPr>
+        <w:pgNum/>
+      </w:r>
+      <w:r>
+        <w:rPr>
+          <w:rFonts w:hint="cs"/>
+          <w:vanish/>
+          <w:rtl/>
+          <w:lang w:bidi="ar-EG"/>
+        </w:rPr>
+        <w:pgNum/>
+      </w:r>
+      <w:r>
+        <w:rPr>
+          <w:rFonts w:hint="cs"/>
+          <w:vanish/>
+          <w:rtl/>
+          <w:lang w:bidi="ar-EG"/>
+        </w:rPr>
+        <w:pgNum/>
+      </w:r>
+      <w:r>
+        <w:rPr>
+          <w:rFonts w:hint="cs"/>
+          <w:vanish/>
+          <w:rtl/>
+          <w:lang w:bidi="ar-EG"/>
+        </w:rPr>
+        <w:pgNum/>
+      </w:r>
+      <w:r>
+        <w:rPr>
+          <w:rFonts w:hint="cs"/>
+          <w:vanish/>
+          <w:rtl/>
+          <w:lang w:bidi="ar-EG"/>
+        </w:rPr>
+        <w:pgNum/>
+      </w:r>
+      <w:r>
+        <w:rPr>
+          <w:rFonts w:hint="cs"/>
+          <w:vanish/>
+          <w:rtl/>
+          <w:lang w:bidi="ar-EG"/>
+        </w:rPr>
+        <w:pgNum/>
+      </w:r>
+      <w:r>
+        <w:rPr>
+          <w:rFonts w:hint="cs"/>
+          <w:vanish/>
+          <w:rtl/>
+          <w:lang w:bidi="ar-EG"/>
+        </w:rPr>
+        <w:pgNum/>
+      </w:r>
+      <w:r>
+        <w:rPr>
+          <w:rFonts w:hint="cs"/>
+          <w:vanish/>
+          <w:rtl/>
+          <w:lang w:bidi="ar-EG"/>
+        </w:rPr>
+        <w:pgNum/>
+      </w:r>
+      <w:r>
+        <w:rPr>
+          <w:rFonts w:hint="cs"/>
+          <w:vanish/>
+          <w:rtl/>
+          <w:lang w:bidi="ar-EG"/>
+        </w:rPr>
+        <w:pgNum/>
+      </w:r>
+      <w:r>
+        <w:rPr>
+          <w:rFonts w:hint="cs"/>
+          <w:vanish/>
+          <w:rtl/>
+          <w:lang w:bidi="ar-EG"/>
+        </w:rPr>
+        <w:pgNum/>
+      </w:r>
+      <w:r>
+        <w:rPr>
+          <w:rFonts w:hint="cs"/>
+          <w:vanish/>
+          <w:rtl/>
+          <w:lang w:bidi="ar-EG"/>
+        </w:rPr>
+        <w:pgNum/>
+      </w:r>
+      <w:r>
+        <w:rPr>
+          <w:rFonts w:hint="cs"/>
+          <w:vanish/>
+          <w:rtl/>
+          <w:lang w:bidi="ar-EG"/>
+        </w:rPr>
+        <w:pgNum/>
+      </w:r>
+      <w:r>
+        <w:rPr>
+          <w:rFonts w:hint="cs"/>
+          <w:vanish/>
+          <w:rtl/>
+          <w:lang w:bidi="ar-EG"/>
+        </w:rPr>
+        <w:pgNum/>
+      </w:r>
+      <w:r>
+        <w:rPr>
+          <w:rFonts w:hint="cs"/>
+          <w:vanish/>
+          <w:rtl/>
+          <w:lang w:bidi="ar-EG"/>
+        </w:rPr>
+        <w:pgNum/>
+      </w:r>
+      <w:r>
+        <w:rPr>
+          <w:rFonts w:hint="cs"/>
+          <w:vanish/>
+          <w:rtl/>
+          <w:lang w:bidi="ar-EG"/>
+        </w:rPr>
+        <w:pgNum/>
+      </w:r>
+      <w:r>
+        <w:rPr>
+          <w:rFonts w:hint="cs"/>
+          <w:vanish/>
+          <w:rtl/>
+          <w:lang w:bidi="ar-EG"/>
+        </w:rPr>
+        <w:pgNum/>
+      </w:r>
+      <w:r>
+        <w:rPr>
+          <w:rFonts w:hint="cs"/>
+          <w:vanish/>
+          <w:rtl/>
+          <w:lang w:bidi="ar-EG"/>
+        </w:rPr>
+        <w:pgNum/>
+      </w:r>
+      <w:r>
+        <w:rPr>
+          <w:rFonts w:hint="cs"/>
+          <w:vanish/>
+          <w:rtl/>
+          <w:lang w:bidi="ar-EG"/>
+        </w:rPr>
+        <w:pgNum/>
+      </w:r>
+      <w:r>
+        <w:rPr>
+          <w:rFonts w:hint="cs"/>
+          <w:vanish/>
+          <w:rtl/>
+          <w:lang w:bidi="ar-EG"/>
+        </w:rPr>
+        <w:pgNum/>
+      </w:r>
+      <w:r>
+        <w:rPr>
+          <w:rFonts w:hint="cs"/>
+          <w:vanish/>
+          <w:rtl/>
+          <w:lang w:bidi="ar-EG"/>
+        </w:rPr>
+        <w:pgNum/>
+      </w:r>
+      <w:r>
+        <w:rPr>
+          <w:rFonts w:hint="cs"/>
+          <w:vanish/>
+          <w:rtl/>
+          <w:lang w:bidi="ar-EG"/>
+        </w:rPr>
+        <w:pgNum/>
+      </w:r>
+      <w:r>
+        <w:rPr>
+          <w:rFonts w:hint="cs"/>
+          <w:vanish/>
+          <w:rtl/>
+          <w:lang w:bidi="ar-EG"/>
+        </w:rPr>
+        <w:pgNum/>
+      </w:r>
+      <w:r>
+        <w:rPr>
+          <w:rFonts w:hint="cs"/>
+          <w:vanish/>
+          <w:rtl/>
+          <w:lang w:bidi="ar-EG"/>
+        </w:rPr>
+        <w:pgNum/>
+      </w:r>
+      <w:r>
+        <w:rPr>
+          <w:rFonts w:hint="cs"/>
+          <w:vanish/>
+          <w:rtl/>
+          <w:lang w:bidi="ar-EG"/>
+        </w:rPr>
+        <w:pgNum/>
+      </w:r>
+      <w:r>
+        <w:rPr>
+          <w:rFonts w:hint="cs"/>
+          <w:vanish/>
+          <w:rtl/>
+          <w:lang w:bidi="ar-EG"/>
+        </w:rPr>
+        <w:pgNum/>
+      </w:r>
+      <w:r>
+        <w:rPr>
+          <w:rFonts w:hint="cs"/>
+          <w:vanish/>
+          <w:rtl/>
+          <w:lang w:bidi="ar-EG"/>
+        </w:rPr>
+        <w:pgNum/>
+      </w:r>
+      <w:r>
+        <w:rPr>
+          <w:rFonts w:hint="cs"/>
+          <w:vanish/>
+          <w:rtl/>
+          <w:lang w:bidi="ar-EG"/>
+        </w:rPr>
+        <w:pgNum/>
+      </w:r>
+      <w:r>
+        <w:rPr>
+          <w:rFonts w:hint="cs"/>
+          <w:vanish/>
+          <w:rtl/>
+          <w:lang w:bidi="ar-EG"/>
+        </w:rPr>
+        <w:pgNum/>
+      </w:r>
+      <w:r>
+        <w:rPr>
+          <w:rFonts w:hint="cs"/>
+          <w:vanish/>
+          <w:rtl/>
+          <w:lang w:bidi="ar-EG"/>
+        </w:rPr>
+        <w:pgNum/>
+      </w:r>
+      <w:r>
+        <w:rPr>
+          <w:rFonts w:hint="cs"/>
+          <w:vanish/>
+          <w:rtl/>
+          <w:lang w:bidi="ar-EG"/>
+        </w:rPr>
+        <w:pgNum/>
+      </w:r>
+      <w:r>
+        <w:rPr>
+          <w:rFonts w:hint="cs"/>
+          <w:vanish/>
+          <w:rtl/>
+          <w:lang w:bidi="ar-EG"/>
+        </w:rPr>
+        <w:pgNum/>
+      </w:r>
+      <w:r>
+        <w:rPr>
+          <w:rFonts w:hint="cs"/>
+          <w:vanish/>
+          <w:rtl/>
+          <w:lang w:bidi="ar-EG"/>
+        </w:rPr>
+        <w:pgNum/>
+      </w:r>
+      <w:r>
+        <w:rPr>
+          <w:rFonts w:hint="cs"/>
+          <w:vanish/>
+          <w:rtl/>
+          <w:lang w:bidi="ar-EG"/>
+        </w:rPr>
+        <w:pgNum/>
+      </w:r>
+      <w:r>
+        <w:rPr>
+          <w:rFonts w:hint="cs"/>
+          <w:vanish/>
+          <w:rtl/>
+          <w:lang w:bidi="ar-EG"/>
+        </w:rPr>
+        <w:pgNum/>
+      </w:r>
+      <w:r>
+        <w:rPr>
+          <w:rFonts w:hint="cs"/>
+          <w:vanish/>
+          <w:rtl/>
+          <w:lang w:bidi="ar-EG"/>
+        </w:rPr>
+        <w:pgNum/>
+      </w:r>
+      <w:r>
+        <w:rPr>
+          <w:rFonts w:hint="cs"/>
+          <w:vanish/>
+          <w:rtl/>
+          <w:lang w:bidi="ar-EG"/>
+        </w:rPr>
+        <w:pgNum/>
+      </w:r>
+      <w:r>
+        <w:rPr>
+          <w:rFonts w:hint="cs"/>
+          <w:vanish/>
+          <w:rtl/>
+          <w:lang w:bidi="ar-EG"/>
+        </w:rPr>
+        <w:pgNum/>
+      </w:r>
+      <w:r>
+        <w:rPr>
+          <w:rFonts w:hint="cs"/>
+          <w:vanish/>
+          <w:rtl/>
+          <w:lang w:bidi="ar-EG"/>
+        </w:rPr>
+        <w:pgNum/>
+      </w:r>
+      <w:r>
+        <w:rPr>
+          <w:rFonts w:hint="cs"/>
+          <w:vanish/>
+          <w:rtl/>
+          <w:lang w:bidi="ar-EG"/>
+        </w:rPr>
+        <w:pgNum/>
+      </w:r>
+      <w:r>
+        <w:rPr>
+          <w:rFonts w:hint="cs"/>
+          <w:vanish/>
+          <w:rtl/>
+          <w:lang w:bidi="ar-EG"/>
+        </w:rPr>
+        <w:pgNum/>
+      </w:r>
+      <w:r>
+        <w:rPr>
+          <w:rFonts w:hint="cs"/>
+          <w:vanish/>
+          <w:rtl/>
+          <w:lang w:bidi="ar-EG"/>
+        </w:rPr>
+        <w:pgNum/>
+      </w:r>
+      <w:r>
+        <w:rPr>
+          <w:rFonts w:hint="cs"/>
+          <w:vanish/>
+          <w:rtl/>
+          <w:lang w:bidi="ar-EG"/>
+        </w:rPr>
+        <w:pgNum/>
+      </w:r>
+      <w:r>
+        <w:rPr>
+          <w:rFonts w:hint="cs"/>
+          <w:vanish/>
+          <w:rtl/>
+          <w:lang w:bidi="ar-EG"/>
+        </w:rPr>
+        <w:pgNum/>
+      </w:r>
+      <w:r>
+        <w:rPr>
+          <w:rFonts w:hint="cs"/>
+          <w:vanish/>
+          <w:rtl/>
+          <w:lang w:bidi="ar-EG"/>
+        </w:rPr>
+        <w:pgNum/>
+      </w:r>
+      <w:r>
+        <w:rPr>
+          <w:rFonts w:hint="cs"/>
+          <w:vanish/>
+          <w:rtl/>
+          <w:lang w:bidi="ar-EG"/>
+        </w:rPr>
+        <w:pgNum/>
+      </w:r>
+      <w:r>
+        <w:rPr>
+          <w:rFonts w:hint="cs"/>
+          <w:vanish/>
+          <w:rtl/>
+          <w:lang w:bidi="ar-EG"/>
+        </w:rPr>
+        <w:pgNum/>
+      </w:r>
+      <w:r>
+        <w:rPr>
+          <w:rFonts w:hint="cs"/>
+          <w:vanish/>
+          <w:rtl/>
+          <w:lang w:bidi="ar-EG"/>
+        </w:rPr>
+        <w:pgNum/>
+      </w:r>
+      <w:r>
+        <w:rPr>
+          <w:rFonts w:hint="cs"/>
+          <w:vanish/>
+          <w:rtl/>
+          <w:lang w:bidi="ar-EG"/>
+        </w:rPr>
+        <w:pgNum/>
+      </w:r>
+      <w:r>
+        <w:rPr>
+          <w:rFonts w:hint="cs"/>
+          <w:vanish/>
+          <w:rtl/>
+          <w:lang w:bidi="ar-EG"/>
+        </w:rPr>
+        <w:pgNum/>
+      </w:r>
+      <w:r>
+        <w:rPr>
+          <w:rFonts w:hint="cs"/>
+          <w:vanish/>
+          <w:rtl/>
+          <w:lang w:bidi="ar-EG"/>
+        </w:rPr>
+        <w:pgNum/>
+      </w:r>
+      <w:r>
+        <w:rPr>
+          <w:rFonts w:hint="cs"/>
+          <w:vanish/>
+          <w:rtl/>
+          <w:lang w:bidi="ar-EG"/>
+        </w:rPr>
+        <w:pgNum/>
+      </w:r>
+      <w:r>
+        <w:rPr>
+          <w:rFonts w:hint="cs"/>
+          <w:rtl/>
+        </w:rPr>
+        <w:t xml:space="preserve">. </w:t>
+      </w:r>
+    </w:p>
+    <w:p>
+      <w:pPr>
+        <w:bidi/>
+        <w:spacing w:line="240" w:lineRule="auto"/>
+        <w:rPr>
+          <w:rFonts w:hint="cs"/>
+          <w:rtl/>
+          <w:lang w:bidi="ar-EG"/>
+        </w:rPr>
+      </w:pPr>
+      <w:r>
+        <w:rPr>
+          <w:rFonts w:hint="cs"/>
+          <w:rtl/>
+        </w:rPr>
+        <w:t>هذه المرحلة معتمدة على بعضها البعض وكل خطوة مترتب عليها نتائج ستأخذها الخطوة التاليه ثم فى الاخر تقوم بعمل بعض ال</w:t>
+      </w:r>
+      <w:r>
+        <w:t xml:space="preserve">Activities </w:t>
+      </w:r>
+      <w:r>
+        <w:rPr>
+          <w:rFonts w:hint="cs"/>
+          <w:rtl/>
+          <w:lang w:bidi="ar-EG"/>
+        </w:rPr>
+        <w:t xml:space="preserve"> مثل باقي المراحل السابقة.</w:t>
+      </w:r>
+    </w:p>
+    <w:p>
+      <w:pPr>
+        <w:bidi/>
+        <w:spacing w:line="240" w:lineRule="auto"/>
+        <w:rPr>
+          <w:rFonts w:hint="cs"/>
+          <w:rtl/>
+          <w:lang w:bidi="ar-EG"/>
+        </w:rPr>
+      </w:pPr>
+      <w:r>
+        <w:rPr>
+          <w:rFonts w:hint="cs"/>
+          <w:rtl/>
+          <w:lang w:bidi="ar-EG"/>
+        </w:rPr>
+        <w:t>(الخطوات التى ستتبعها اولا)</w:t>
+      </w:r>
+    </w:p>
+    <w:p>
+      <w:pPr>
+        <w:pStyle w:val="ListParagraph"/>
+        <w:numPr>
+          <w:ilvl w:val="0"/>
+          <w:numId w:val="18"/>
+        </w:numPr>
+        <w:bidi/>
+        <w:spacing w:line="240" w:lineRule="auto"/>
+        <w:rPr>
+          <w:rFonts w:hint="cs"/>
+          <w:lang w:bidi="ar-EG"/>
+        </w:rPr>
+      </w:pPr>
+      <w:r>
+        <w:rPr>
+          <w:rFonts w:hint="cs"/>
+          <w:rtl/>
+          <w:lang w:bidi="ar-EG"/>
+        </w:rPr>
+        <w:t>عملية مقارنة بين الجملة الصحيحة والمقابلة لها الخطأ واخراج الاختلاف بينهما (الان سيكون معنا الجملة الصحيحة والجملة الخطأ والخطأ فى القاعدة)</w:t>
+      </w:r>
+    </w:p>
+    <w:p>
+      <w:pPr>
+        <w:pStyle w:val="ListParagraph"/>
+        <w:numPr>
+          <w:ilvl w:val="0"/>
+          <w:numId w:val="18"/>
+        </w:numPr>
+        <w:bidi/>
+        <w:spacing w:line="240" w:lineRule="auto"/>
+        <w:rPr>
+          <w:rFonts w:hint="cs"/>
+          <w:lang w:bidi="ar-EG"/>
+        </w:rPr>
+      </w:pPr>
+      <w:r>
+        <w:rPr>
+          <w:rFonts w:hint="cs"/>
+          <w:rtl/>
+          <w:lang w:bidi="ar-EG"/>
+        </w:rPr>
+        <w:t>سنقوم الان بعمل بعض ال</w:t>
+      </w:r>
+      <w:r>
+        <w:rPr>
+          <w:lang w:bidi="ar-EG"/>
+        </w:rPr>
+        <w:t xml:space="preserve">Activities </w:t>
+      </w:r>
+      <w:r>
+        <w:rPr>
+          <w:rFonts w:hint="cs"/>
+          <w:rtl/>
+          <w:lang w:bidi="ar-EG"/>
+        </w:rPr>
+        <w:t xml:space="preserve"> عليها مثل </w:t>
+      </w:r>
+    </w:p>
+    <w:p>
+      <w:pPr>
+        <w:pStyle w:val="ListParagraph"/>
+        <w:numPr>
+          <w:ilvl w:val="1"/>
+          <w:numId w:val="18"/>
+        </w:numPr>
+        <w:bidi/>
+        <w:spacing w:line="240" w:lineRule="auto"/>
+        <w:rPr>
+          <w:lang w:bidi="ar-EG"/>
+        </w:rPr>
+      </w:pPr>
+      <w:r>
+        <w:rPr>
+          <w:lang w:bidi="ar-EG"/>
+        </w:rPr>
+        <w:t>Correct the sentence</w:t>
+      </w:r>
+    </w:p>
+    <w:p>
+      <w:pPr>
+        <w:pStyle w:val="ListParagraph"/>
+        <w:numPr>
+          <w:ilvl w:val="1"/>
+          <w:numId w:val="18"/>
+        </w:numPr>
+        <w:bidi/>
+        <w:spacing w:line="240" w:lineRule="auto"/>
+        <w:rPr>
+          <w:lang w:bidi="ar-EG"/>
+        </w:rPr>
+      </w:pPr>
+      <w:r>
+        <w:rPr>
+          <w:lang w:bidi="ar-EG"/>
+        </w:rPr>
+        <w:t>Choose the right ward</w:t>
+      </w:r>
+    </w:p>
+    <w:p>
+      <w:pPr>
+        <w:pStyle w:val="ListParagraph"/>
+        <w:numPr>
+          <w:ilvl w:val="1"/>
+          <w:numId w:val="18"/>
+        </w:numPr>
+        <w:bidi/>
+        <w:spacing w:line="240" w:lineRule="auto"/>
+        <w:rPr>
+          <w:lang w:bidi="ar-EG"/>
+        </w:rPr>
+      </w:pPr>
+      <w:r>
+        <w:rPr>
+          <w:lang w:bidi="ar-EG"/>
+        </w:rPr>
+        <w:t>What is the wrong sentence of these two wards</w:t>
+      </w:r>
+    </w:p>
+    <w:p>
+      <w:pPr>
+        <w:pStyle w:val="ListParagraph"/>
+        <w:numPr>
+          <w:ilvl w:val="1"/>
+          <w:numId w:val="18"/>
+        </w:numPr>
+        <w:bidi/>
+        <w:spacing w:line="240" w:lineRule="auto"/>
+        <w:rPr>
+          <w:lang w:bidi="ar-EG"/>
+        </w:rPr>
+      </w:pPr>
+      <w:r>
+        <w:rPr>
+          <w:lang w:bidi="ar-EG"/>
+        </w:rPr>
+        <w:t>Is that sentence is true?</w:t>
+      </w:r>
+    </w:p>
+    <w:p>
+      <w:pPr>
+        <w:pStyle w:val="ListParagraph"/>
+        <w:numPr>
+          <w:ilvl w:val="1"/>
+          <w:numId w:val="18"/>
+        </w:numPr>
+        <w:bidi/>
+        <w:spacing w:line="240" w:lineRule="auto"/>
+        <w:rPr>
+          <w:rFonts w:hint="cs"/>
+          <w:lang w:bidi="ar-EG"/>
+        </w:rPr>
+      </w:pPr>
+      <w:r>
+        <w:rPr>
+          <w:rFonts w:hint="cs"/>
+          <w:rtl/>
+          <w:lang w:bidi="ar-EG"/>
+        </w:rPr>
+        <w:t xml:space="preserve">من لديه اقتراحات اخرى فليضفها </w:t>
+      </w:r>
+    </w:p>
+    <w:p>
+      <w:pPr>
+        <w:pStyle w:val="ListParagraph"/>
+        <w:bidi/>
+        <w:spacing w:line="240" w:lineRule="auto"/>
+        <w:ind w:left="823"/>
+        <w:rPr>
+          <w:lang w:bidi="ar-EG"/>
+        </w:rPr>
+      </w:pPr>
+    </w:p>
+    <w:p>
+      <w:pPr>
+        <w:pStyle w:val="Heading1"/>
+        <w:rPr>
+          <w:lang w:bidi="ar-EG"/>
+        </w:rPr>
+      </w:pPr>
+      <w:r>
+        <w:rPr>
           <w:lang w:bidi="ar-EG"/>
         </w:rPr>
         <w:lastRenderedPageBreak/>
-        <w:t>هنا نقوم بعرض كل الجمل عشوائية فيقوم الطالب بترتيبها بناءا على ذاكرته عندما قرا الجمل واستمع اليها.</w:t>
-      </w:r>
-    </w:p>
-    <w:p>
-      <w:pPr>
-        <w:pStyle w:val="ListParagraph"/>
-        <w:bidi/>
-        <w:ind w:left="2160"/>
-        <w:rPr>
-          <w:rFonts w:hint="cs"/>
-          <w:rtl/>
-          <w:lang w:bidi="ar-EG"/>
-        </w:rPr>
-      </w:pPr>
-      <w:r>
-        <w:rPr>
-          <w:rFonts w:hint="cs"/>
-          <w:b/>
-          <w:bCs/>
-          <w:rtl/>
-          <w:lang w:bidi="ar-EG"/>
-        </w:rPr>
-        <w:t>-</w:t>
-      </w:r>
-      <w:r>
-        <w:rPr>
-          <w:b/>
-          <w:bCs/>
-          <w:lang w:bidi="ar-EG"/>
-        </w:rPr>
-        <w:t>Input</w:t>
-      </w:r>
-      <w:r>
-        <w:rPr>
-          <w:rFonts w:hint="cs"/>
-          <w:b/>
-          <w:bCs/>
-          <w:rtl/>
-          <w:lang w:bidi="ar-EG"/>
-        </w:rPr>
-        <w:t xml:space="preserve">: </w:t>
-      </w:r>
-      <w:r>
-        <w:rPr>
-          <w:rFonts w:hint="cs"/>
-          <w:rtl/>
-          <w:lang w:bidi="ar-EG"/>
-        </w:rPr>
-        <w:t>القصة كلها</w:t>
-      </w:r>
-    </w:p>
-    <w:p>
-      <w:pPr>
-        <w:pStyle w:val="ListParagraph"/>
-        <w:bidi/>
-        <w:ind w:left="2160"/>
-        <w:rPr>
-          <w:rFonts w:hint="cs"/>
-          <w:rtl/>
-          <w:lang w:bidi="ar-EG"/>
-        </w:rPr>
-      </w:pPr>
-      <w:r>
-        <w:rPr>
-          <w:rFonts w:hint="cs"/>
-          <w:b/>
-          <w:bCs/>
-          <w:rtl/>
-          <w:lang w:bidi="ar-EG"/>
-        </w:rPr>
-        <w:t>-</w:t>
-      </w:r>
-      <w:r>
-        <w:rPr>
-          <w:b/>
-          <w:bCs/>
-          <w:lang w:bidi="ar-EG"/>
-        </w:rPr>
-        <w:t>Output</w:t>
-      </w:r>
-      <w:r>
-        <w:rPr>
-          <w:rFonts w:hint="cs"/>
-          <w:b/>
-          <w:bCs/>
-          <w:rtl/>
-          <w:lang w:bidi="ar-EG"/>
-        </w:rPr>
-        <w:t xml:space="preserve">: </w:t>
-      </w:r>
-      <w:r>
-        <w:rPr>
-          <w:rFonts w:hint="cs"/>
-          <w:rtl/>
-          <w:lang w:bidi="ar-EG"/>
-        </w:rPr>
-        <w:t xml:space="preserve"> مجموعة من الجمل ورتبة عشوائية</w:t>
-      </w:r>
-      <w:r>
-        <w:rPr>
-          <w:rFonts w:hint="cs"/>
-          <w:rtl/>
-          <w:lang w:bidi="ar-EG"/>
-        </w:rPr>
-        <w:t xml:space="preserve"> </w:t>
-      </w:r>
-    </w:p>
-    <w:p>
-      <w:pPr>
-        <w:pStyle w:val="ListParagraph"/>
-        <w:bidi/>
-        <w:ind w:left="2160"/>
-        <w:rPr>
+        <w:t>4-Speaking Activities</w:t>
+      </w:r>
+    </w:p>
+    <w:p>
+      <w:pPr>
+        <w:bidi/>
+        <w:rPr>
+          <w:rFonts w:hint="cs"/>
+          <w:rtl/>
+          <w:lang w:bidi="ar-EG"/>
+        </w:rPr>
+      </w:pPr>
+      <w:r>
+        <w:rPr>
+          <w:rFonts w:hint="cs"/>
+          <w:rtl/>
+          <w:lang w:bidi="ar-EG"/>
+        </w:rPr>
+        <w:t xml:space="preserve">العمل هنا سيكون معتمد على اكثر من علم وتطبيق ولذلك سنقوم ببعض العمليات الاساسية وهيا شرح الفروق فى النطق او طريقة نطق الكلمات والجمل ولكن فيما بعد سنقوم بعمل </w:t>
+      </w:r>
+      <w:r>
+        <w:rPr>
+          <w:lang w:bidi="ar-EG"/>
+        </w:rPr>
+        <w:t xml:space="preserve">Conversation module  </w:t>
+      </w:r>
+      <w:r>
+        <w:rPr>
+          <w:rFonts w:hint="cs"/>
+          <w:rtl/>
+          <w:lang w:bidi="ar-EG"/>
+        </w:rPr>
+        <w:t>.</w:t>
+      </w:r>
+    </w:p>
+    <w:p>
+      <w:pPr>
+        <w:bidi/>
+        <w:rPr>
+          <w:rFonts w:hint="cs"/>
+          <w:rtl/>
+          <w:lang w:bidi="ar-EG"/>
+        </w:rPr>
+      </w:pPr>
+      <w:r>
+        <w:rPr>
+          <w:rFonts w:hint="cs"/>
+          <w:rtl/>
+          <w:lang w:bidi="ar-EG"/>
+        </w:rPr>
+        <w:t xml:space="preserve">الى الان لم اخطط الا لاشياء بسيطة فى هذه المرحلة سأقوم بكتابتها فى وقت لاحق ان شاء الله </w:t>
+      </w:r>
+    </w:p>
+    <w:p>
+      <w:pPr>
+        <w:bidi/>
+        <w:rPr>
+          <w:rFonts w:hint="cs"/>
+          <w:rtl/>
           <w:lang w:bidi="ar-EG"/>
         </w:rPr>
       </w:pPr>
@@ -2130,6 +3635,92 @@
 <file path=word/numbering.xml><?xml version="1.0" encoding="utf-8"?>
 <w:numbering xmlns:wpc="http://schemas.microsoft.com/office/word/2010/wordprocessingCanvas" xmlns:mc="http://schemas.openxmlformats.org/markup-compatibility/2006" xmlns:o="urn:schemas-microsoft-com:office:office" xmlns:r="http://schemas.openxmlformats.org/officeDocument/2006/relationships" xmlns:m="http://schemas.openxmlformats.org/officeDocument/2006/math" xmlns:v="urn:schemas-microsoft-com:vml" xmlns:wp14="http://schemas.microsoft.com/office/word/2010/wordprocessingDrawing" xmlns:wp="http://schemas.openxmlformats.org/drawingml/2006/wordprocessingDrawing" xmlns:w10="urn:schemas-microsoft-com:office:word" xmlns:w="http://schemas.openxmlformats.org/wordprocessingml/2006/main" xmlns:w14="http://schemas.microsoft.com/office/word/2010/wordml" xmlns:wpg="http://schemas.microsoft.com/office/word/2010/wordprocessingGroup" xmlns:wpi="http://schemas.microsoft.com/office/word/2010/wordprocessingInk" xmlns:wne="http://schemas.microsoft.com/office/word/2006/wordml" xmlns:wps="http://schemas.microsoft.com/office/word/2010/wordprocessingShape" mc:Ignorable="w14 wp14">
   <w:abstractNum w:abstractNumId="0">
+    <w:nsid w:val="1834394D"/>
+    <w:multiLevelType w:val="hybridMultilevel"/>
+    <w:tmpl w:val="2D6CF04E"/>
+    <w:lvl w:ilvl="0" w:tplc="0409000F">
+      <w:start w:val="1"/>
+      <w:numFmt w:val="decimal"/>
+      <w:lvlText w:val="%1."/>
+      <w:lvlJc w:val="left"/>
+      <w:pPr>
+        <w:ind w:left="823" w:hanging="360"/>
+      </w:pPr>
+    </w:lvl>
+    <w:lvl w:ilvl="1" w:tplc="04090019">
+      <w:start w:val="1"/>
+      <w:numFmt w:val="lowerLetter"/>
+      <w:lvlText w:val="%2."/>
+      <w:lvlJc w:val="left"/>
+      <w:pPr>
+        <w:ind w:left="1543" w:hanging="360"/>
+      </w:pPr>
+    </w:lvl>
+    <w:lvl w:ilvl="2" w:tplc="0409001B" w:tentative="1">
+      <w:start w:val="1"/>
+      <w:numFmt w:val="lowerRoman"/>
+      <w:lvlText w:val="%3."/>
+      <w:lvlJc w:val="right"/>
+      <w:pPr>
+        <w:ind w:left="2263" w:hanging="180"/>
+      </w:pPr>
+    </w:lvl>
+    <w:lvl w:ilvl="3" w:tplc="0409000F" w:tentative="1">
+      <w:start w:val="1"/>
+      <w:numFmt w:val="decimal"/>
+      <w:lvlText w:val="%4."/>
+      <w:lvlJc w:val="left"/>
+      <w:pPr>
+        <w:ind w:left="2983" w:hanging="360"/>
+      </w:pPr>
+    </w:lvl>
+    <w:lvl w:ilvl="4" w:tplc="04090019" w:tentative="1">
+      <w:start w:val="1"/>
+      <w:numFmt w:val="lowerLetter"/>
+      <w:lvlText w:val="%5."/>
+      <w:lvlJc w:val="left"/>
+      <w:pPr>
+        <w:ind w:left="3703" w:hanging="360"/>
+      </w:pPr>
+    </w:lvl>
+    <w:lvl w:ilvl="5" w:tplc="0409001B" w:tentative="1">
+      <w:start w:val="1"/>
+      <w:numFmt w:val="lowerRoman"/>
+      <w:lvlText w:val="%6."/>
+      <w:lvlJc w:val="right"/>
+      <w:pPr>
+        <w:ind w:left="4423" w:hanging="180"/>
+      </w:pPr>
+    </w:lvl>
+    <w:lvl w:ilvl="6" w:tplc="0409000F" w:tentative="1">
+      <w:start w:val="1"/>
+      <w:numFmt w:val="decimal"/>
+      <w:lvlText w:val="%7."/>
+      <w:lvlJc w:val="left"/>
+      <w:pPr>
+        <w:ind w:left="5143" w:hanging="360"/>
+      </w:pPr>
+    </w:lvl>
+    <w:lvl w:ilvl="7" w:tplc="04090019" w:tentative="1">
+      <w:start w:val="1"/>
+      <w:numFmt w:val="lowerLetter"/>
+      <w:lvlText w:val="%8."/>
+      <w:lvlJc w:val="left"/>
+      <w:pPr>
+        <w:ind w:left="5863" w:hanging="360"/>
+      </w:pPr>
+    </w:lvl>
+    <w:lvl w:ilvl="8" w:tplc="0409001B" w:tentative="1">
+      <w:start w:val="1"/>
+      <w:numFmt w:val="lowerRoman"/>
+      <w:lvlText w:val="%9."/>
+      <w:lvlJc w:val="right"/>
+      <w:pPr>
+        <w:ind w:left="6583" w:hanging="180"/>
+      </w:pPr>
+    </w:lvl>
+  </w:abstractNum>
+  <w:abstractNum w:abstractNumId="1">
     <w:nsid w:val="252B1AE5"/>
     <w:multiLevelType w:val="hybridMultilevel"/>
     <w:tmpl w:val="157CB43C"/>
@@ -2242,7 +3833,120 @@
       </w:pPr>
     </w:lvl>
   </w:abstractNum>
-  <w:abstractNum w:abstractNumId="1">
+  <w:abstractNum w:abstractNumId="2">
+    <w:nsid w:val="3057397F"/>
+    <w:multiLevelType w:val="hybridMultilevel"/>
+    <w:tmpl w:val="FD868B46"/>
+    <w:lvl w:ilvl="0" w:tplc="6788458E">
+      <w:start w:val="1"/>
+      <w:numFmt w:val="lowerLetter"/>
+      <w:lvlText w:val="%1)"/>
+      <w:lvlJc w:val="left"/>
+      <w:pPr>
+        <w:tabs>
+          <w:tab w:val="num" w:pos="720"/>
+        </w:tabs>
+        <w:ind w:left="720" w:hanging="360"/>
+      </w:pPr>
+    </w:lvl>
+    <w:lvl w:ilvl="1" w:tplc="D7BE1EB6">
+      <w:start w:val="1"/>
+      <w:numFmt w:val="lowerLetter"/>
+      <w:lvlText w:val="%2)"/>
+      <w:lvlJc w:val="left"/>
+      <w:pPr>
+        <w:tabs>
+          <w:tab w:val="num" w:pos="1440"/>
+        </w:tabs>
+        <w:ind w:left="1440" w:hanging="360"/>
+      </w:pPr>
+    </w:lvl>
+    <w:lvl w:ilvl="2" w:tplc="96363C40" w:tentative="1">
+      <w:start w:val="1"/>
+      <w:numFmt w:val="lowerLetter"/>
+      <w:lvlText w:val="%3)"/>
+      <w:lvlJc w:val="left"/>
+      <w:pPr>
+        <w:tabs>
+          <w:tab w:val="num" w:pos="2160"/>
+        </w:tabs>
+        <w:ind w:left="2160" w:hanging="360"/>
+      </w:pPr>
+    </w:lvl>
+    <w:lvl w:ilvl="3" w:tplc="EC646BBA" w:tentative="1">
+      <w:start w:val="1"/>
+      <w:numFmt w:val="lowerLetter"/>
+      <w:lvlText w:val="%4)"/>
+      <w:lvlJc w:val="left"/>
+      <w:pPr>
+        <w:tabs>
+          <w:tab w:val="num" w:pos="2880"/>
+        </w:tabs>
+        <w:ind w:left="2880" w:hanging="360"/>
+      </w:pPr>
+    </w:lvl>
+    <w:lvl w:ilvl="4" w:tplc="166EC098" w:tentative="1">
+      <w:start w:val="1"/>
+      <w:numFmt w:val="lowerLetter"/>
+      <w:lvlText w:val="%5)"/>
+      <w:lvlJc w:val="left"/>
+      <w:pPr>
+        <w:tabs>
+          <w:tab w:val="num" w:pos="3600"/>
+        </w:tabs>
+        <w:ind w:left="3600" w:hanging="360"/>
+      </w:pPr>
+    </w:lvl>
+    <w:lvl w:ilvl="5" w:tplc="1A8A9DF0" w:tentative="1">
+      <w:start w:val="1"/>
+      <w:numFmt w:val="lowerLetter"/>
+      <w:lvlText w:val="%6)"/>
+      <w:lvlJc w:val="left"/>
+      <w:pPr>
+        <w:tabs>
+          <w:tab w:val="num" w:pos="4320"/>
+        </w:tabs>
+        <w:ind w:left="4320" w:hanging="360"/>
+      </w:pPr>
+    </w:lvl>
+    <w:lvl w:ilvl="6" w:tplc="90545840" w:tentative="1">
+      <w:start w:val="1"/>
+      <w:numFmt w:val="lowerLetter"/>
+      <w:lvlText w:val="%7)"/>
+      <w:lvlJc w:val="left"/>
+      <w:pPr>
+        <w:tabs>
+          <w:tab w:val="num" w:pos="5040"/>
+        </w:tabs>
+        <w:ind w:left="5040" w:hanging="360"/>
+      </w:pPr>
+    </w:lvl>
+    <w:lvl w:ilvl="7" w:tplc="F928FA30" w:tentative="1">
+      <w:start w:val="1"/>
+      <w:numFmt w:val="lowerLetter"/>
+      <w:lvlText w:val="%8)"/>
+      <w:lvlJc w:val="left"/>
+      <w:pPr>
+        <w:tabs>
+          <w:tab w:val="num" w:pos="5760"/>
+        </w:tabs>
+        <w:ind w:left="5760" w:hanging="360"/>
+      </w:pPr>
+    </w:lvl>
+    <w:lvl w:ilvl="8" w:tplc="D11A6F64" w:tentative="1">
+      <w:start w:val="1"/>
+      <w:numFmt w:val="lowerLetter"/>
+      <w:lvlText w:val="%9)"/>
+      <w:lvlJc w:val="left"/>
+      <w:pPr>
+        <w:tabs>
+          <w:tab w:val="num" w:pos="6480"/>
+        </w:tabs>
+        <w:ind w:left="6480" w:hanging="360"/>
+      </w:pPr>
+    </w:lvl>
+  </w:abstractNum>
+  <w:abstractNum w:abstractNumId="3">
     <w:nsid w:val="32D2662B"/>
     <w:multiLevelType w:val="hybridMultilevel"/>
     <w:tmpl w:val="8EBC3B70"/>
@@ -2355,10 +4059,10 @@
       </w:pPr>
     </w:lvl>
   </w:abstractNum>
-  <w:abstractNum w:abstractNumId="2">
+  <w:abstractNum w:abstractNumId="4">
     <w:nsid w:val="355B30AF"/>
     <w:multiLevelType w:val="hybridMultilevel"/>
-    <w:tmpl w:val="E3F00574"/>
+    <w:tmpl w:val="2D6CF04E"/>
     <w:lvl w:ilvl="0" w:tplc="0409000F">
       <w:start w:val="1"/>
       <w:numFmt w:val="decimal"/>
@@ -2441,7 +4145,120 @@
       </w:pPr>
     </w:lvl>
   </w:abstractNum>
-  <w:abstractNum w:abstractNumId="3">
+  <w:abstractNum w:abstractNumId="5">
+    <w:nsid w:val="38652E68"/>
+    <w:multiLevelType w:val="hybridMultilevel"/>
+    <w:tmpl w:val="FE9C55C6"/>
+    <w:lvl w:ilvl="0" w:tplc="1BA83DF2">
+      <w:start w:val="1"/>
+      <w:numFmt w:val="lowerLetter"/>
+      <w:lvlText w:val="%1)"/>
+      <w:lvlJc w:val="left"/>
+      <w:pPr>
+        <w:tabs>
+          <w:tab w:val="num" w:pos="720"/>
+        </w:tabs>
+        <w:ind w:left="720" w:hanging="360"/>
+      </w:pPr>
+    </w:lvl>
+    <w:lvl w:ilvl="1" w:tplc="E8883D08">
+      <w:start w:val="1"/>
+      <w:numFmt w:val="lowerLetter"/>
+      <w:lvlText w:val="%2)"/>
+      <w:lvlJc w:val="left"/>
+      <w:pPr>
+        <w:tabs>
+          <w:tab w:val="num" w:pos="1440"/>
+        </w:tabs>
+        <w:ind w:left="1440" w:hanging="360"/>
+      </w:pPr>
+    </w:lvl>
+    <w:lvl w:ilvl="2" w:tplc="C03C5848" w:tentative="1">
+      <w:start w:val="1"/>
+      <w:numFmt w:val="lowerLetter"/>
+      <w:lvlText w:val="%3)"/>
+      <w:lvlJc w:val="left"/>
+      <w:pPr>
+        <w:tabs>
+          <w:tab w:val="num" w:pos="2160"/>
+        </w:tabs>
+        <w:ind w:left="2160" w:hanging="360"/>
+      </w:pPr>
+    </w:lvl>
+    <w:lvl w:ilvl="3" w:tplc="4FBE851A" w:tentative="1">
+      <w:start w:val="1"/>
+      <w:numFmt w:val="lowerLetter"/>
+      <w:lvlText w:val="%4)"/>
+      <w:lvlJc w:val="left"/>
+      <w:pPr>
+        <w:tabs>
+          <w:tab w:val="num" w:pos="2880"/>
+        </w:tabs>
+        <w:ind w:left="2880" w:hanging="360"/>
+      </w:pPr>
+    </w:lvl>
+    <w:lvl w:ilvl="4" w:tplc="D67048C6" w:tentative="1">
+      <w:start w:val="1"/>
+      <w:numFmt w:val="lowerLetter"/>
+      <w:lvlText w:val="%5)"/>
+      <w:lvlJc w:val="left"/>
+      <w:pPr>
+        <w:tabs>
+          <w:tab w:val="num" w:pos="3600"/>
+        </w:tabs>
+        <w:ind w:left="3600" w:hanging="360"/>
+      </w:pPr>
+    </w:lvl>
+    <w:lvl w:ilvl="5" w:tplc="22D6B892" w:tentative="1">
+      <w:start w:val="1"/>
+      <w:numFmt w:val="lowerLetter"/>
+      <w:lvlText w:val="%6)"/>
+      <w:lvlJc w:val="left"/>
+      <w:pPr>
+        <w:tabs>
+          <w:tab w:val="num" w:pos="4320"/>
+        </w:tabs>
+        <w:ind w:left="4320" w:hanging="360"/>
+      </w:pPr>
+    </w:lvl>
+    <w:lvl w:ilvl="6" w:tplc="674EA6EA" w:tentative="1">
+      <w:start w:val="1"/>
+      <w:numFmt w:val="lowerLetter"/>
+      <w:lvlText w:val="%7)"/>
+      <w:lvlJc w:val="left"/>
+      <w:pPr>
+        <w:tabs>
+          <w:tab w:val="num" w:pos="5040"/>
+        </w:tabs>
+        <w:ind w:left="5040" w:hanging="360"/>
+      </w:pPr>
+    </w:lvl>
+    <w:lvl w:ilvl="7" w:tplc="00F8A8D2" w:tentative="1">
+      <w:start w:val="1"/>
+      <w:numFmt w:val="lowerLetter"/>
+      <w:lvlText w:val="%8)"/>
+      <w:lvlJc w:val="left"/>
+      <w:pPr>
+        <w:tabs>
+          <w:tab w:val="num" w:pos="5760"/>
+        </w:tabs>
+        <w:ind w:left="5760" w:hanging="360"/>
+      </w:pPr>
+    </w:lvl>
+    <w:lvl w:ilvl="8" w:tplc="FA7C2B58" w:tentative="1">
+      <w:start w:val="1"/>
+      <w:numFmt w:val="lowerLetter"/>
+      <w:lvlText w:val="%9)"/>
+      <w:lvlJc w:val="left"/>
+      <w:pPr>
+        <w:tabs>
+          <w:tab w:val="num" w:pos="6480"/>
+        </w:tabs>
+        <w:ind w:left="6480" w:hanging="360"/>
+      </w:pPr>
+    </w:lvl>
+  </w:abstractNum>
+  <w:abstractNum w:abstractNumId="6">
     <w:nsid w:val="403E59D2"/>
     <w:multiLevelType w:val="hybridMultilevel"/>
     <w:tmpl w:val="20A0E38E"/>
@@ -2554,7 +4371,7 @@
       </w:pPr>
     </w:lvl>
   </w:abstractNum>
-  <w:abstractNum w:abstractNumId="4">
+  <w:abstractNum w:abstractNumId="7">
     <w:nsid w:val="43375DE4"/>
     <w:multiLevelType w:val="hybridMultilevel"/>
     <w:tmpl w:val="6F4E83B8"/>
@@ -2667,7 +4484,7 @@
       </w:pPr>
     </w:lvl>
   </w:abstractNum>
-  <w:abstractNum w:abstractNumId="5">
+  <w:abstractNum w:abstractNumId="8">
     <w:nsid w:val="47FF4356"/>
     <w:multiLevelType w:val="hybridMultilevel"/>
     <w:tmpl w:val="1476613C"/>
@@ -2780,7 +4597,7 @@
       </w:pPr>
     </w:lvl>
   </w:abstractNum>
-  <w:abstractNum w:abstractNumId="6">
+  <w:abstractNum w:abstractNumId="9">
     <w:nsid w:val="520C596D"/>
     <w:multiLevelType w:val="hybridMultilevel"/>
     <w:tmpl w:val="C1B82C56"/>
@@ -2893,7 +4710,120 @@
       </w:pPr>
     </w:lvl>
   </w:abstractNum>
-  <w:abstractNum w:abstractNumId="7">
+  <w:abstractNum w:abstractNumId="10">
+    <w:nsid w:val="56793239"/>
+    <w:multiLevelType w:val="hybridMultilevel"/>
+    <w:tmpl w:val="C2A0F742"/>
+    <w:lvl w:ilvl="0" w:tplc="48B0EA04">
+      <w:start w:val="1"/>
+      <w:numFmt w:val="lowerLetter"/>
+      <w:lvlText w:val="%1)"/>
+      <w:lvlJc w:val="left"/>
+      <w:pPr>
+        <w:tabs>
+          <w:tab w:val="num" w:pos="720"/>
+        </w:tabs>
+        <w:ind w:left="720" w:hanging="360"/>
+      </w:pPr>
+    </w:lvl>
+    <w:lvl w:ilvl="1" w:tplc="38BE606A">
+      <w:start w:val="1"/>
+      <w:numFmt w:val="lowerLetter"/>
+      <w:lvlText w:val="%2)"/>
+      <w:lvlJc w:val="left"/>
+      <w:pPr>
+        <w:tabs>
+          <w:tab w:val="num" w:pos="1440"/>
+        </w:tabs>
+        <w:ind w:left="1440" w:hanging="360"/>
+      </w:pPr>
+    </w:lvl>
+    <w:lvl w:ilvl="2" w:tplc="34BA3BA4" w:tentative="1">
+      <w:start w:val="1"/>
+      <w:numFmt w:val="lowerLetter"/>
+      <w:lvlText w:val="%3)"/>
+      <w:lvlJc w:val="left"/>
+      <w:pPr>
+        <w:tabs>
+          <w:tab w:val="num" w:pos="2160"/>
+        </w:tabs>
+        <w:ind w:left="2160" w:hanging="360"/>
+      </w:pPr>
+    </w:lvl>
+    <w:lvl w:ilvl="3" w:tplc="9642E134" w:tentative="1">
+      <w:start w:val="1"/>
+      <w:numFmt w:val="lowerLetter"/>
+      <w:lvlText w:val="%4)"/>
+      <w:lvlJc w:val="left"/>
+      <w:pPr>
+        <w:tabs>
+          <w:tab w:val="num" w:pos="2880"/>
+        </w:tabs>
+        <w:ind w:left="2880" w:hanging="360"/>
+      </w:pPr>
+    </w:lvl>
+    <w:lvl w:ilvl="4" w:tplc="272ACD66" w:tentative="1">
+      <w:start w:val="1"/>
+      <w:numFmt w:val="lowerLetter"/>
+      <w:lvlText w:val="%5)"/>
+      <w:lvlJc w:val="left"/>
+      <w:pPr>
+        <w:tabs>
+          <w:tab w:val="num" w:pos="3600"/>
+        </w:tabs>
+        <w:ind w:left="3600" w:hanging="360"/>
+      </w:pPr>
+    </w:lvl>
+    <w:lvl w:ilvl="5" w:tplc="767252C4" w:tentative="1">
+      <w:start w:val="1"/>
+      <w:numFmt w:val="lowerLetter"/>
+      <w:lvlText w:val="%6)"/>
+      <w:lvlJc w:val="left"/>
+      <w:pPr>
+        <w:tabs>
+          <w:tab w:val="num" w:pos="4320"/>
+        </w:tabs>
+        <w:ind w:left="4320" w:hanging="360"/>
+      </w:pPr>
+    </w:lvl>
+    <w:lvl w:ilvl="6" w:tplc="8CFE7536" w:tentative="1">
+      <w:start w:val="1"/>
+      <w:numFmt w:val="lowerLetter"/>
+      <w:lvlText w:val="%7)"/>
+      <w:lvlJc w:val="left"/>
+      <w:pPr>
+        <w:tabs>
+          <w:tab w:val="num" w:pos="5040"/>
+        </w:tabs>
+        <w:ind w:left="5040" w:hanging="360"/>
+      </w:pPr>
+    </w:lvl>
+    <w:lvl w:ilvl="7" w:tplc="F55C74C2" w:tentative="1">
+      <w:start w:val="1"/>
+      <w:numFmt w:val="lowerLetter"/>
+      <w:lvlText w:val="%8)"/>
+      <w:lvlJc w:val="left"/>
+      <w:pPr>
+        <w:tabs>
+          <w:tab w:val="num" w:pos="5760"/>
+        </w:tabs>
+        <w:ind w:left="5760" w:hanging="360"/>
+      </w:pPr>
+    </w:lvl>
+    <w:lvl w:ilvl="8" w:tplc="D42892C0" w:tentative="1">
+      <w:start w:val="1"/>
+      <w:numFmt w:val="lowerLetter"/>
+      <w:lvlText w:val="%9)"/>
+      <w:lvlJc w:val="left"/>
+      <w:pPr>
+        <w:tabs>
+          <w:tab w:val="num" w:pos="6480"/>
+        </w:tabs>
+        <w:ind w:left="6480" w:hanging="360"/>
+      </w:pPr>
+    </w:lvl>
+  </w:abstractNum>
+  <w:abstractNum w:abstractNumId="11">
     <w:nsid w:val="5A5420DF"/>
     <w:multiLevelType w:val="hybridMultilevel"/>
     <w:tmpl w:val="95542FA8"/>
@@ -2982,7 +4912,7 @@
       </w:pPr>
     </w:lvl>
   </w:abstractNum>
-  <w:abstractNum w:abstractNumId="8">
+  <w:abstractNum w:abstractNumId="12">
     <w:nsid w:val="6392122F"/>
     <w:multiLevelType w:val="hybridMultilevel"/>
     <w:tmpl w:val="9154E01C"/>
@@ -3095,7 +5025,7 @@
       </w:pPr>
     </w:lvl>
   </w:abstractNum>
-  <w:abstractNum w:abstractNumId="9">
+  <w:abstractNum w:abstractNumId="13">
     <w:nsid w:val="66B162DC"/>
     <w:multiLevelType w:val="hybridMultilevel"/>
     <w:tmpl w:val="A420D9F8"/>
@@ -3208,7 +5138,7 @@
       </w:pPr>
     </w:lvl>
   </w:abstractNum>
-  <w:abstractNum w:abstractNumId="10">
+  <w:abstractNum w:abstractNumId="14">
     <w:nsid w:val="6A9108B0"/>
     <w:multiLevelType w:val="hybridMultilevel"/>
     <w:tmpl w:val="16DC5F44"/>
@@ -3321,7 +5251,7 @@
       </w:rPr>
     </w:lvl>
   </w:abstractNum>
-  <w:abstractNum w:abstractNumId="11">
+  <w:abstractNum w:abstractNumId="15">
     <w:nsid w:val="6B60067A"/>
     <w:multiLevelType w:val="hybridMultilevel"/>
     <w:tmpl w:val="345C2140"/>
@@ -3434,10 +5364,10 @@
       </w:pPr>
     </w:lvl>
   </w:abstractNum>
-  <w:abstractNum w:abstractNumId="12">
+  <w:abstractNum w:abstractNumId="16">
     <w:nsid w:val="6D1D39CF"/>
     <w:multiLevelType w:val="hybridMultilevel"/>
-    <w:tmpl w:val="4D5290F2"/>
+    <w:tmpl w:val="3D8A31DC"/>
     <w:lvl w:ilvl="0" w:tplc="E2043D86">
       <w:start w:val="1"/>
       <w:numFmt w:val="decimal"/>
@@ -3450,7 +5380,7 @@
         <w:rFonts w:hint="default"/>
       </w:rPr>
     </w:lvl>
-    <w:lvl w:ilvl="1" w:tplc="04090019" w:tentative="1">
+    <w:lvl w:ilvl="1" w:tplc="04090019">
       <w:start w:val="1"/>
       <w:numFmt w:val="lowerLetter"/>
       <w:lvlText w:val="%2."/>
@@ -3523,7 +5453,7 @@
       </w:pPr>
     </w:lvl>
   </w:abstractNum>
-  <w:abstractNum w:abstractNumId="13">
+  <w:abstractNum w:abstractNumId="17">
     <w:nsid w:val="7C784A8A"/>
     <w:multiLevelType w:val="hybridMultilevel"/>
     <w:tmpl w:val="A09C01D0"/>
@@ -3637,46 +5567,58 @@
     </w:lvl>
   </w:abstractNum>
   <w:num w:numId="1">
+    <w:abstractNumId w:val="14"/>
+  </w:num>
+  <w:num w:numId="2">
+    <w:abstractNumId w:val="4"/>
+  </w:num>
+  <w:num w:numId="3">
+    <w:abstractNumId w:val="17"/>
+  </w:num>
+  <w:num w:numId="4">
+    <w:abstractNumId w:val="9"/>
+  </w:num>
+  <w:num w:numId="5">
+    <w:abstractNumId w:val="15"/>
+  </w:num>
+  <w:num w:numId="6">
+    <w:abstractNumId w:val="13"/>
+  </w:num>
+  <w:num w:numId="7">
+    <w:abstractNumId w:val="3"/>
+  </w:num>
+  <w:num w:numId="8">
+    <w:abstractNumId w:val="12"/>
+  </w:num>
+  <w:num w:numId="9">
+    <w:abstractNumId w:val="1"/>
+  </w:num>
+  <w:num w:numId="10">
+    <w:abstractNumId w:val="7"/>
+  </w:num>
+  <w:num w:numId="11">
+    <w:abstractNumId w:val="11"/>
+  </w:num>
+  <w:num w:numId="12">
+    <w:abstractNumId w:val="6"/>
+  </w:num>
+  <w:num w:numId="13">
+    <w:abstractNumId w:val="16"/>
+  </w:num>
+  <w:num w:numId="14">
+    <w:abstractNumId w:val="8"/>
+  </w:num>
+  <w:num w:numId="15">
+    <w:abstractNumId w:val="5"/>
+  </w:num>
+  <w:num w:numId="16">
+    <w:abstractNumId w:val="2"/>
+  </w:num>
+  <w:num w:numId="17">
     <w:abstractNumId w:val="10"/>
   </w:num>
-  <w:num w:numId="2">
-    <w:abstractNumId w:val="2"/>
-  </w:num>
-  <w:num w:numId="3">
-    <w:abstractNumId w:val="13"/>
-  </w:num>
-  <w:num w:numId="4">
-    <w:abstractNumId w:val="6"/>
-  </w:num>
-  <w:num w:numId="5">
-    <w:abstractNumId w:val="11"/>
-  </w:num>
-  <w:num w:numId="6">
-    <w:abstractNumId w:val="9"/>
-  </w:num>
-  <w:num w:numId="7">
-    <w:abstractNumId w:val="1"/>
-  </w:num>
-  <w:num w:numId="8">
-    <w:abstractNumId w:val="8"/>
-  </w:num>
-  <w:num w:numId="9">
+  <w:num w:numId="18">
     <w:abstractNumId w:val="0"/>
-  </w:num>
-  <w:num w:numId="10">
-    <w:abstractNumId w:val="4"/>
-  </w:num>
-  <w:num w:numId="11">
-    <w:abstractNumId w:val="7"/>
-  </w:num>
-  <w:num w:numId="12">
-    <w:abstractNumId w:val="3"/>
-  </w:num>
-  <w:num w:numId="13">
-    <w:abstractNumId w:val="12"/>
-  </w:num>
-  <w:num w:numId="14">
-    <w:abstractNumId w:val="5"/>
   </w:num>
 </w:numbering>
 </file>
@@ -4603,7 +6545,7 @@
 </file>
 
 <file path=customXml/itemProps1.xml><?xml version="1.0" encoding="utf-8"?>
-<ds:datastoreItem xmlns:ds="http://schemas.openxmlformats.org/officeDocument/2006/customXml" ds:itemID="{98602682-EE97-4616-B654-94829B0304CF}">
+<ds:datastoreItem xmlns:ds="http://schemas.openxmlformats.org/officeDocument/2006/customXml" ds:itemID="{C797E541-1037-4FC9-9602-0E97017B184C}">
   <ds:schemaRefs>
     <ds:schemaRef ds:uri="http://schemas.openxmlformats.org/officeDocument/2006/bibliography"/>
   </ds:schemaRefs>

</xml_diff>